<commit_message>
Added internal trigger to the documentation
</commit_message>
<xml_diff>
--- a/doc/flap_apdcam_doc.docx
+++ b/doc/flap_apdcam_doc.docx
@@ -1,6 +1,6 @@
 
 <file path=word/document.xml><?xml version="1.0" encoding="utf-8"?>
-<w:document xmlns:wpc="http://schemas.microsoft.com/office/word/2010/wordprocessingCanvas" xmlns:cx="http://schemas.microsoft.com/office/drawing/2014/chartex" xmlns:cx1="http://schemas.microsoft.com/office/drawing/2015/9/8/chartex" xmlns:cx2="http://schemas.microsoft.com/office/drawing/2015/10/21/chartex" xmlns:cx3="http://schemas.microsoft.com/office/drawing/2016/5/9/chartex" xmlns:cx4="http://schemas.microsoft.com/office/drawing/2016/5/10/chartex" xmlns:cx5="http://schemas.microsoft.com/office/drawing/2016/5/11/chartex" xmlns:cx6="http://schemas.microsoft.com/office/drawing/2016/5/12/chartex" xmlns:cx7="http://schemas.microsoft.com/office/drawing/2016/5/13/chartex" xmlns:cx8="http://schemas.microsoft.com/office/drawing/2016/5/14/chartex" xmlns:mc="http://schemas.openxmlformats.org/markup-compatibility/2006" xmlns:aink="http://schemas.microsoft.com/office/drawing/2016/ink" xmlns:am3d="http://schemas.microsoft.com/office/drawing/2017/model3d" xmlns:o="urn:schemas-microsoft-com:office:office" xmlns:r="http://schemas.openxmlformats.org/officeDocument/2006/relationships" xmlns:m="http://schemas.openxmlformats.org/officeDocument/2006/math" xmlns:v="urn:schemas-microsoft-com:vml" xmlns:wp14="http://schemas.microsoft.com/office/word/2010/wordprocessingDrawing" xmlns:wp="http://schemas.openxmlformats.org/drawingml/2006/wordprocessingDrawing" xmlns:w10="urn:schemas-microsoft-com:office:word" xmlns:w="http://schemas.openxmlformats.org/wordprocessingml/2006/main" xmlns:w14="http://schemas.microsoft.com/office/word/2010/wordml" xmlns:w15="http://schemas.microsoft.com/office/word/2012/wordml" xmlns:w16cex="http://schemas.microsoft.com/office/word/2018/wordml/cex" xmlns:w16cid="http://schemas.microsoft.com/office/word/2016/wordml/cid" xmlns:w16="http://schemas.microsoft.com/office/word/2018/wordml" xmlns:w16sdtdh="http://schemas.microsoft.com/office/word/2020/wordml/sdtdatahash" xmlns:w16se="http://schemas.microsoft.com/office/word/2015/wordml/symex" xmlns:wpg="http://schemas.microsoft.com/office/word/2010/wordprocessingGroup" xmlns:wpi="http://schemas.microsoft.com/office/word/2010/wordprocessingInk" xmlns:wne="http://schemas.microsoft.com/office/word/2006/wordml" xmlns:wps="http://schemas.microsoft.com/office/word/2010/wordprocessingShape" mc:Ignorable="w14 w15 w16se w16cid w16 w16cex w16sdtdh wp14">
+<w:document xmlns:wpc="http://schemas.microsoft.com/office/word/2010/wordprocessingCanvas" xmlns:cx="http://schemas.microsoft.com/office/drawing/2014/chartex" xmlns:cx1="http://schemas.microsoft.com/office/drawing/2015/9/8/chartex" xmlns:cx2="http://schemas.microsoft.com/office/drawing/2015/10/21/chartex" xmlns:cx3="http://schemas.microsoft.com/office/drawing/2016/5/9/chartex" xmlns:cx4="http://schemas.microsoft.com/office/drawing/2016/5/10/chartex" xmlns:cx5="http://schemas.microsoft.com/office/drawing/2016/5/11/chartex" xmlns:cx6="http://schemas.microsoft.com/office/drawing/2016/5/12/chartex" xmlns:cx7="http://schemas.microsoft.com/office/drawing/2016/5/13/chartex" xmlns:cx8="http://schemas.microsoft.com/office/drawing/2016/5/14/chartex" xmlns:mc="http://schemas.openxmlformats.org/markup-compatibility/2006" xmlns:aink="http://schemas.microsoft.com/office/drawing/2016/ink" xmlns:am3d="http://schemas.microsoft.com/office/drawing/2017/model3d" xmlns:o="urn:schemas-microsoft-com:office:office" xmlns:oel="http://schemas.microsoft.com/office/2019/extlst" xmlns:r="http://schemas.openxmlformats.org/officeDocument/2006/relationships" xmlns:m="http://schemas.openxmlformats.org/officeDocument/2006/math" xmlns:v="urn:schemas-microsoft-com:vml" xmlns:wp14="http://schemas.microsoft.com/office/word/2010/wordprocessingDrawing" xmlns:wp="http://schemas.openxmlformats.org/drawingml/2006/wordprocessingDrawing" xmlns:w10="urn:schemas-microsoft-com:office:word" xmlns:w="http://schemas.openxmlformats.org/wordprocessingml/2006/main" xmlns:w14="http://schemas.microsoft.com/office/word/2010/wordml" xmlns:w15="http://schemas.microsoft.com/office/word/2012/wordml" xmlns:w16cex="http://schemas.microsoft.com/office/word/2018/wordml/cex" xmlns:w16cid="http://schemas.microsoft.com/office/word/2016/wordml/cid" xmlns:w16="http://schemas.microsoft.com/office/word/2018/wordml" xmlns:w16sdtdh="http://schemas.microsoft.com/office/word/2020/wordml/sdtdatahash" xmlns:w16se="http://schemas.microsoft.com/office/word/2015/wordml/symex" xmlns:wpg="http://schemas.microsoft.com/office/word/2010/wordprocessingGroup" xmlns:wpi="http://schemas.microsoft.com/office/word/2010/wordprocessingInk" xmlns:wne="http://schemas.microsoft.com/office/word/2006/wordml" xmlns:wps="http://schemas.microsoft.com/office/word/2010/wordprocessingShape" mc:Ignorable="w14 w15 w16se w16cid w16 w16cex w16sdtdh wp14">
   <w:body>
     <w:p>
       <w:pPr>
@@ -60,6 +60,7 @@
       <w:pPr>
         <w:jc w:val="center"/>
         <w:rPr>
+          <w:rStyle w:val="Hyperlink"/>
           <w:lang w:val="en-GB"/>
         </w:rPr>
       </w:pPr>
@@ -75,6 +76,44 @@
     </w:p>
     <w:p>
       <w:pPr>
+        <w:jc w:val="center"/>
+        <w:rPr>
+          <w:color w:val="000000" w:themeColor="text1"/>
+          <w:lang w:val="en-GB"/>
+        </w:rPr>
+      </w:pPr>
+      <w:r>
+        <w:rPr>
+          <w:rStyle w:val="Hyperlink"/>
+          <w:color w:val="000000" w:themeColor="text1"/>
+          <w:u w:val="none"/>
+          <w:lang w:val="en-GB"/>
+        </w:rPr>
+        <w:t xml:space="preserve">8 </w:t>
+      </w:r>
+      <w:proofErr w:type="gramStart"/>
+      <w:r>
+        <w:rPr>
+          <w:rStyle w:val="Hyperlink"/>
+          <w:color w:val="000000" w:themeColor="text1"/>
+          <w:u w:val="none"/>
+          <w:lang w:val="en-GB"/>
+        </w:rPr>
+        <w:t>May,</w:t>
+      </w:r>
+      <w:proofErr w:type="gramEnd"/>
+      <w:r>
+        <w:rPr>
+          <w:rStyle w:val="Hyperlink"/>
+          <w:color w:val="000000" w:themeColor="text1"/>
+          <w:u w:val="none"/>
+          <w:lang w:val="en-GB"/>
+        </w:rPr>
+        <w:t xml:space="preserve"> 2022</w:t>
+      </w:r>
+    </w:p>
+    <w:p>
+      <w:pPr>
         <w:rPr>
           <w:lang w:val="en-GB"/>
         </w:rPr>
@@ -82,6 +121,13 @@
     </w:p>
     <w:sdt>
       <w:sdtPr>
+        <w:rPr>
+          <w:rFonts w:ascii="Times New Roman" w:eastAsiaTheme="minorHAnsi" w:hAnsi="Times New Roman" w:cs="Times New Roman"/>
+          <w:color w:val="auto"/>
+          <w:sz w:val="24"/>
+          <w:szCs w:val="24"/>
+          <w:lang w:val="hu-HU" w:eastAsia="hu-HU"/>
+        </w:rPr>
         <w:id w:val="-1014989486"/>
         <w:docPartObj>
           <w:docPartGallery w:val="Table of Contents"/>
@@ -90,14 +136,9 @@
       </w:sdtPr>
       <w:sdtEndPr>
         <w:rPr>
-          <w:rFonts w:ascii="Times New Roman" w:eastAsiaTheme="minorHAnsi" w:hAnsi="Times New Roman" w:cs="Times New Roman"/>
           <w:b/>
           <w:bCs/>
           <w:noProof/>
-          <w:color w:val="auto"/>
-          <w:sz w:val="24"/>
-          <w:szCs w:val="24"/>
-          <w:lang w:val="hu-HU" w:eastAsia="hu-HU"/>
         </w:rPr>
       </w:sdtEndPr>
       <w:sdtContent>
@@ -3104,6 +3145,54 @@
           <w:lang w:val="en-GB" w:eastAsia="en-US"/>
         </w:rPr>
       </w:pPr>
+      <w:r>
+        <w:rPr>
+          <w:rFonts w:ascii="Consolas" w:hAnsi="Consolas"/>
+          <w:sz w:val="20"/>
+          <w:szCs w:val="20"/>
+          <w:lang w:val="en-GB" w:eastAsia="en-US"/>
+        </w:rPr>
+        <w:t xml:space="preserve"> </w:t>
+      </w:r>
+      <w:r>
+        <w:rPr>
+          <w:rFonts w:ascii="Consolas" w:hAnsi="Consolas"/>
+          <w:sz w:val="20"/>
+          <w:szCs w:val="20"/>
+          <w:lang w:val="en-GB" w:eastAsia="en-US"/>
+        </w:rPr>
+        <w:t>InternalTrigger_APD-1-3 = (</w:t>
+      </w:r>
+      <w:proofErr w:type="gramStart"/>
+      <w:r>
+        <w:rPr>
+          <w:rFonts w:ascii="Consolas" w:hAnsi="Consolas"/>
+          <w:sz w:val="20"/>
+          <w:szCs w:val="20"/>
+          <w:lang w:val="en-GB" w:eastAsia="en-US"/>
+        </w:rPr>
+        <w:t>ENABLE,POSITIVE</w:t>
+      </w:r>
+      <w:proofErr w:type="gramEnd"/>
+      <w:r>
+        <w:rPr>
+          <w:rFonts w:ascii="Consolas" w:hAnsi="Consolas"/>
+          <w:sz w:val="20"/>
+          <w:szCs w:val="20"/>
+          <w:lang w:val="en-GB" w:eastAsia="en-US"/>
+        </w:rPr>
+        <w:t>,12300)</w:t>
+      </w:r>
+    </w:p>
+    <w:p>
+      <w:pPr>
+        <w:rPr>
+          <w:rFonts w:ascii="Consolas" w:hAnsi="Consolas"/>
+          <w:sz w:val="20"/>
+          <w:szCs w:val="20"/>
+          <w:lang w:val="en-GB" w:eastAsia="en-US"/>
+        </w:rPr>
+      </w:pPr>
     </w:p>
     <w:p>
       <w:pPr>
@@ -3117,7 +3206,6 @@
         <w:rPr>
           <w:lang w:val="en-GB" w:eastAsia="en-US"/>
         </w:rPr>
-        <w:lastRenderedPageBreak/>
         <w:t>The interpretation of the parameters is the following:</w:t>
       </w:r>
     </w:p>
@@ -3411,6 +3499,138 @@
           <w:lang w:val="en-GB" w:eastAsia="en-US"/>
         </w:rPr>
         <w:t>The time of the trigger pulse in seconds.</w:t>
+      </w:r>
+    </w:p>
+    <w:p>
+      <w:pPr>
+        <w:jc w:val="both"/>
+        <w:rPr>
+          <w:lang w:val="en-GB" w:eastAsia="en-US"/>
+        </w:rPr>
+      </w:pPr>
+      <w:proofErr w:type="spellStart"/>
+      <w:r>
+        <w:rPr>
+          <w:rFonts w:ascii="Consolas" w:hAnsi="Consolas"/>
+          <w:b/>
+          <w:bCs/>
+          <w:sz w:val="20"/>
+          <w:szCs w:val="20"/>
+          <w:lang w:val="en-GB" w:eastAsia="en-US"/>
+        </w:rPr>
+        <w:t>InternalTrigger</w:t>
+      </w:r>
+      <w:proofErr w:type="spellEnd"/>
+      <w:r>
+        <w:rPr>
+          <w:rFonts w:ascii="Consolas" w:hAnsi="Consolas"/>
+          <w:b/>
+          <w:bCs/>
+          <w:sz w:val="20"/>
+          <w:szCs w:val="20"/>
+          <w:lang w:val="en-GB" w:eastAsia="en-US"/>
+        </w:rPr>
+        <w:t>_</w:t>
+      </w:r>
+      <w:r>
+        <w:rPr>
+          <w:lang w:val="en-GB" w:eastAsia="en-US"/>
+        </w:rPr>
+        <w:t xml:space="preserve">&lt;channel name&gt;: This entry sets up internal trigger for one channel. </w:t>
+      </w:r>
+      <w:r>
+        <w:rPr>
+          <w:lang w:val="en-GB" w:eastAsia="en-US"/>
+        </w:rPr>
+        <w:t xml:space="preserve">A trigger condition can be setup for as many channels as necessary, all should be a different entry. </w:t>
+      </w:r>
+      <w:r>
+        <w:rPr>
+          <w:lang w:val="en-GB" w:eastAsia="en-US"/>
+        </w:rPr>
+        <w:t>The channel name can be APD-&lt;row&gt;-&lt;column&gt; for 2D APDCAM, APD-&lt;channel&gt; for the APDCAM-10G_FC, or alternatively ADC&lt;channel&gt; when directly an ADC channel is named. The format of the entry is (&lt;enable</w:t>
+      </w:r>
+      <w:proofErr w:type="gramStart"/>
+      <w:r>
+        <w:rPr>
+          <w:lang w:val="en-GB" w:eastAsia="en-US"/>
+        </w:rPr>
+        <w:t>&gt;,&lt;</w:t>
+      </w:r>
+      <w:proofErr w:type="gramEnd"/>
+      <w:r>
+        <w:rPr>
+          <w:lang w:val="en-GB" w:eastAsia="en-US"/>
+        </w:rPr>
+        <w:t>polarity&gt;,&lt;level&gt;), where</w:t>
+      </w:r>
+    </w:p>
+    <w:p>
+      <w:pPr>
+        <w:jc w:val="both"/>
+        <w:rPr>
+          <w:lang w:val="en-GB" w:eastAsia="en-US"/>
+        </w:rPr>
+      </w:pPr>
+      <w:r>
+        <w:rPr>
+          <w:lang w:val="en-GB" w:eastAsia="en-US"/>
+        </w:rPr>
+        <w:t xml:space="preserve">     &lt;enable&gt;: ENABLE or DISABLE or any abbreviation</w:t>
+      </w:r>
+    </w:p>
+    <w:p>
+      <w:pPr>
+        <w:jc w:val="both"/>
+        <w:rPr>
+          <w:lang w:val="en-GB" w:eastAsia="en-US"/>
+        </w:rPr>
+      </w:pPr>
+      <w:r>
+        <w:rPr>
+          <w:lang w:val="en-GB" w:eastAsia="en-US"/>
+        </w:rPr>
+        <w:t xml:space="preserve">     &lt;polarity&gt;: POSITIVE or NEGATIVE or any abbreviation</w:t>
+      </w:r>
+    </w:p>
+    <w:p>
+      <w:pPr>
+        <w:jc w:val="both"/>
+        <w:rPr>
+          <w:lang w:val="en-GB" w:eastAsia="en-US"/>
+        </w:rPr>
+      </w:pPr>
+      <w:r>
+        <w:rPr>
+          <w:lang w:val="en-GB" w:eastAsia="en-US"/>
+        </w:rPr>
+        <w:t xml:space="preserve">     &lt;level&gt;: Is the trigger level in bits </w:t>
+      </w:r>
+      <w:r>
+        <w:rPr>
+          <w:lang w:val="en-GB" w:eastAsia="en-US"/>
+        </w:rPr>
+        <w:t xml:space="preserve">assuming </w:t>
+      </w:r>
+      <w:proofErr w:type="gramStart"/>
+      <w:r>
+        <w:rPr>
+          <w:lang w:val="en-GB" w:eastAsia="en-US"/>
+        </w:rPr>
+        <w:t>14 bit</w:t>
+      </w:r>
+      <w:proofErr w:type="gramEnd"/>
+      <w:r>
+        <w:rPr>
+          <w:lang w:val="en-GB" w:eastAsia="en-US"/>
+        </w:rPr>
+        <w:t xml:space="preserve"> resolution, that is between 0 and 16383. </w:t>
+      </w:r>
+      <w:r>
+        <w:rPr>
+          <w:lang w:val="en-GB" w:eastAsia="en-US"/>
+        </w:rPr>
+        <w:t xml:space="preserve"> </w:t>
       </w:r>
     </w:p>
     <w:p>
@@ -3672,6 +3892,7 @@
         <w:rPr>
           <w:lang w:val="en-GB" w:eastAsia="en-US"/>
         </w:rPr>
+        <w:lastRenderedPageBreak/>
         <w:t xml:space="preserve">The </w:t>
       </w:r>
       <w:r>
@@ -3809,7 +4030,25 @@
         <w:rPr>
           <w:lang w:val="en-GB" w:eastAsia="en-US"/>
         </w:rPr>
-        <w:t xml:space="preserve"> is selected the camera waits for a trigger.</w:t>
+        <w:t xml:space="preserve"> is selected the camera waits for a </w:t>
+      </w:r>
+      <w:r>
+        <w:rPr>
+          <w:lang w:val="en-GB" w:eastAsia="en-US"/>
+        </w:rPr>
+        <w:t xml:space="preserve">positive edge on the TTL </w:t>
+      </w:r>
+      <w:r>
+        <w:rPr>
+          <w:lang w:val="en-GB" w:eastAsia="en-US"/>
+        </w:rPr>
+        <w:t>trigger</w:t>
+      </w:r>
+      <w:r>
+        <w:rPr>
+          <w:lang w:val="en-GB" w:eastAsia="en-US"/>
+        </w:rPr>
+        <w:t xml:space="preserve"> input of the camera. The third option is “Internal trigger”. In this case the measurement will start if any of the internal trigger conditions listed in the configuration file becomes valid.</w:t>
       </w:r>
     </w:p>
     <w:p>
@@ -3839,7 +4078,6 @@
         <w:rPr>
           <w:lang w:val="en-GB" w:eastAsia="en-US"/>
         </w:rPr>
-        <w:lastRenderedPageBreak/>
         <w:t xml:space="preserve">The </w:t>
       </w:r>
       <w:r>
@@ -4751,6 +4989,7 @@
         <w:rPr>
           <w:noProof/>
         </w:rPr>
+        <w:lastRenderedPageBreak/>
         <w:drawing>
           <wp:anchor distT="0" distB="0" distL="114300" distR="114300" simplePos="0" relativeHeight="251661312" behindDoc="0" locked="0" layoutInCell="1" allowOverlap="1" wp14:anchorId="1C5876A0" wp14:editId="462FFDA6">
             <wp:simplePos x="0" y="0"/>
@@ -5065,6 +5304,7 @@
         <w:rPr>
           <w:noProof/>
         </w:rPr>
+        <w:lastRenderedPageBreak/>
         <w:drawing>
           <wp:anchor distT="0" distB="0" distL="114300" distR="114300" simplePos="0" relativeHeight="251665408" behindDoc="0" locked="0" layoutInCell="1" allowOverlap="1" wp14:anchorId="001BE829" wp14:editId="08ED3AF6">
             <wp:simplePos x="0" y="0"/>
@@ -5186,7 +5426,6 @@
           <w:bCs/>
           <w:lang w:val="en-GB"/>
         </w:rPr>
-        <w:lastRenderedPageBreak/>
         <w:t>anim</w:t>
       </w:r>
       <w:proofErr w:type="spellEnd"/>
@@ -5453,7 +5692,14 @@
         <w:rPr>
           <w:lang w:val="en-GB"/>
         </w:rPr>
-        <w:t xml:space="preserve"> one needs a frequency resolution and a frequency range. Power spectra are often plot on logarithmic frequency scale. In this case the fixed frequency resolution results in a small number of points at the start of the axis and large number of points at the end. This also means the scatter of points will be unnecessary high towards the end of the frequency scale. Flap can optimize the plot by calculating power spectra with </w:t>
+        <w:t xml:space="preserve"> one needs a frequency resolution and a frequency range. Power spectra are often plot on logarithmic frequency scale. In this case the fixed frequency resolution results in a small number of points at the start of the axis and large </w:t>
+      </w:r>
+      <w:r>
+        <w:rPr>
+          <w:lang w:val="en-GB"/>
+        </w:rPr>
+        <w:lastRenderedPageBreak/>
+        <w:t xml:space="preserve">number of points at the end. This also means the scatter of points will be unnecessary high towards the end of the frequency scale. Flap can optimize the plot by calculating power spectra with </w:t>
       </w:r>
       <w:r>
         <w:rPr>
@@ -5657,7 +5903,6 @@
         <w:pStyle w:val="Heading1"/>
       </w:pPr>
       <w:r>
-        <w:lastRenderedPageBreak/>
         <w:t>Example programs</w:t>
       </w:r>
       <w:bookmarkEnd w:id="7"/>
@@ -5844,7 +6089,7 @@
 </file>
 
 <file path=word/endnotes.xml><?xml version="1.0" encoding="utf-8"?>
-<w:endnotes xmlns:wpc="http://schemas.microsoft.com/office/word/2010/wordprocessingCanvas" xmlns:cx="http://schemas.microsoft.com/office/drawing/2014/chartex" xmlns:cx1="http://schemas.microsoft.com/office/drawing/2015/9/8/chartex" xmlns:cx2="http://schemas.microsoft.com/office/drawing/2015/10/21/chartex" xmlns:cx3="http://schemas.microsoft.com/office/drawing/2016/5/9/chartex" xmlns:cx4="http://schemas.microsoft.com/office/drawing/2016/5/10/chartex" xmlns:cx5="http://schemas.microsoft.com/office/drawing/2016/5/11/chartex" xmlns:cx6="http://schemas.microsoft.com/office/drawing/2016/5/12/chartex" xmlns:cx7="http://schemas.microsoft.com/office/drawing/2016/5/13/chartex" xmlns:cx8="http://schemas.microsoft.com/office/drawing/2016/5/14/chartex" xmlns:mc="http://schemas.openxmlformats.org/markup-compatibility/2006" xmlns:aink="http://schemas.microsoft.com/office/drawing/2016/ink" xmlns:am3d="http://schemas.microsoft.com/office/drawing/2017/model3d" xmlns:o="urn:schemas-microsoft-com:office:office" xmlns:r="http://schemas.openxmlformats.org/officeDocument/2006/relationships" xmlns:m="http://schemas.openxmlformats.org/officeDocument/2006/math" xmlns:v="urn:schemas-microsoft-com:vml" xmlns:wp14="http://schemas.microsoft.com/office/word/2010/wordprocessingDrawing" xmlns:wp="http://schemas.openxmlformats.org/drawingml/2006/wordprocessingDrawing" xmlns:w10="urn:schemas-microsoft-com:office:word" xmlns:w="http://schemas.openxmlformats.org/wordprocessingml/2006/main" xmlns:w14="http://schemas.microsoft.com/office/word/2010/wordml" xmlns:w15="http://schemas.microsoft.com/office/word/2012/wordml" xmlns:w16cex="http://schemas.microsoft.com/office/word/2018/wordml/cex" xmlns:w16cid="http://schemas.microsoft.com/office/word/2016/wordml/cid" xmlns:w16="http://schemas.microsoft.com/office/word/2018/wordml" xmlns:w16sdtdh="http://schemas.microsoft.com/office/word/2020/wordml/sdtdatahash" xmlns:w16se="http://schemas.microsoft.com/office/word/2015/wordml/symex" xmlns:wpg="http://schemas.microsoft.com/office/word/2010/wordprocessingGroup" xmlns:wpi="http://schemas.microsoft.com/office/word/2010/wordprocessingInk" xmlns:wne="http://schemas.microsoft.com/office/word/2006/wordml" xmlns:wps="http://schemas.microsoft.com/office/word/2010/wordprocessingShape" mc:Ignorable="w14 w15 w16se w16cid w16 w16cex w16sdtdh wp14">
+<w:endnotes xmlns:wpc="http://schemas.microsoft.com/office/word/2010/wordprocessingCanvas" xmlns:cx="http://schemas.microsoft.com/office/drawing/2014/chartex" xmlns:cx1="http://schemas.microsoft.com/office/drawing/2015/9/8/chartex" xmlns:cx2="http://schemas.microsoft.com/office/drawing/2015/10/21/chartex" xmlns:cx3="http://schemas.microsoft.com/office/drawing/2016/5/9/chartex" xmlns:cx4="http://schemas.microsoft.com/office/drawing/2016/5/10/chartex" xmlns:cx5="http://schemas.microsoft.com/office/drawing/2016/5/11/chartex" xmlns:cx6="http://schemas.microsoft.com/office/drawing/2016/5/12/chartex" xmlns:cx7="http://schemas.microsoft.com/office/drawing/2016/5/13/chartex" xmlns:cx8="http://schemas.microsoft.com/office/drawing/2016/5/14/chartex" xmlns:mc="http://schemas.openxmlformats.org/markup-compatibility/2006" xmlns:aink="http://schemas.microsoft.com/office/drawing/2016/ink" xmlns:am3d="http://schemas.microsoft.com/office/drawing/2017/model3d" xmlns:o="urn:schemas-microsoft-com:office:office" xmlns:oel="http://schemas.microsoft.com/office/2019/extlst" xmlns:r="http://schemas.openxmlformats.org/officeDocument/2006/relationships" xmlns:m="http://schemas.openxmlformats.org/officeDocument/2006/math" xmlns:v="urn:schemas-microsoft-com:vml" xmlns:wp14="http://schemas.microsoft.com/office/word/2010/wordprocessingDrawing" xmlns:wp="http://schemas.openxmlformats.org/drawingml/2006/wordprocessingDrawing" xmlns:w10="urn:schemas-microsoft-com:office:word" xmlns:w="http://schemas.openxmlformats.org/wordprocessingml/2006/main" xmlns:w14="http://schemas.microsoft.com/office/word/2010/wordml" xmlns:w15="http://schemas.microsoft.com/office/word/2012/wordml" xmlns:w16cex="http://schemas.microsoft.com/office/word/2018/wordml/cex" xmlns:w16cid="http://schemas.microsoft.com/office/word/2016/wordml/cid" xmlns:w16="http://schemas.microsoft.com/office/word/2018/wordml" xmlns:w16sdtdh="http://schemas.microsoft.com/office/word/2020/wordml/sdtdatahash" xmlns:w16se="http://schemas.microsoft.com/office/word/2015/wordml/symex" xmlns:wpg="http://schemas.microsoft.com/office/word/2010/wordprocessingGroup" xmlns:wpi="http://schemas.microsoft.com/office/word/2010/wordprocessingInk" xmlns:wne="http://schemas.microsoft.com/office/word/2006/wordml" xmlns:wps="http://schemas.microsoft.com/office/word/2010/wordprocessingShape" mc:Ignorable="w14 w15 w16se w16cid w16 w16cex w16sdtdh wp14">
   <w:endnote w:type="separator" w:id="-1">
     <w:p>
       <w:r>
@@ -5863,7 +6108,7 @@
 </file>
 
 <file path=word/footer1.xml><?xml version="1.0" encoding="utf-8"?>
-<w:ftr xmlns:wpc="http://schemas.microsoft.com/office/word/2010/wordprocessingCanvas" xmlns:cx="http://schemas.microsoft.com/office/drawing/2014/chartex" xmlns:cx1="http://schemas.microsoft.com/office/drawing/2015/9/8/chartex" xmlns:cx2="http://schemas.microsoft.com/office/drawing/2015/10/21/chartex" xmlns:cx3="http://schemas.microsoft.com/office/drawing/2016/5/9/chartex" xmlns:cx4="http://schemas.microsoft.com/office/drawing/2016/5/10/chartex" xmlns:cx5="http://schemas.microsoft.com/office/drawing/2016/5/11/chartex" xmlns:cx6="http://schemas.microsoft.com/office/drawing/2016/5/12/chartex" xmlns:cx7="http://schemas.microsoft.com/office/drawing/2016/5/13/chartex" xmlns:cx8="http://schemas.microsoft.com/office/drawing/2016/5/14/chartex" xmlns:mc="http://schemas.openxmlformats.org/markup-compatibility/2006" xmlns:aink="http://schemas.microsoft.com/office/drawing/2016/ink" xmlns:am3d="http://schemas.microsoft.com/office/drawing/2017/model3d" xmlns:o="urn:schemas-microsoft-com:office:office" xmlns:r="http://schemas.openxmlformats.org/officeDocument/2006/relationships" xmlns:m="http://schemas.openxmlformats.org/officeDocument/2006/math" xmlns:v="urn:schemas-microsoft-com:vml" xmlns:wp14="http://schemas.microsoft.com/office/word/2010/wordprocessingDrawing" xmlns:wp="http://schemas.openxmlformats.org/drawingml/2006/wordprocessingDrawing" xmlns:w10="urn:schemas-microsoft-com:office:word" xmlns:w="http://schemas.openxmlformats.org/wordprocessingml/2006/main" xmlns:w14="http://schemas.microsoft.com/office/word/2010/wordml" xmlns:w15="http://schemas.microsoft.com/office/word/2012/wordml" xmlns:w16cex="http://schemas.microsoft.com/office/word/2018/wordml/cex" xmlns:w16cid="http://schemas.microsoft.com/office/word/2016/wordml/cid" xmlns:w16="http://schemas.microsoft.com/office/word/2018/wordml" xmlns:w16sdtdh="http://schemas.microsoft.com/office/word/2020/wordml/sdtdatahash" xmlns:w16se="http://schemas.microsoft.com/office/word/2015/wordml/symex" xmlns:wpg="http://schemas.microsoft.com/office/word/2010/wordprocessingGroup" xmlns:wpi="http://schemas.microsoft.com/office/word/2010/wordprocessingInk" xmlns:wne="http://schemas.microsoft.com/office/word/2006/wordml" xmlns:wps="http://schemas.microsoft.com/office/word/2010/wordprocessingShape" mc:Ignorable="w14 w15 w16se w16cid w16 w16cex w16sdtdh wp14">
+<w:ftr xmlns:wpc="http://schemas.microsoft.com/office/word/2010/wordprocessingCanvas" xmlns:cx="http://schemas.microsoft.com/office/drawing/2014/chartex" xmlns:cx1="http://schemas.microsoft.com/office/drawing/2015/9/8/chartex" xmlns:cx2="http://schemas.microsoft.com/office/drawing/2015/10/21/chartex" xmlns:cx3="http://schemas.microsoft.com/office/drawing/2016/5/9/chartex" xmlns:cx4="http://schemas.microsoft.com/office/drawing/2016/5/10/chartex" xmlns:cx5="http://schemas.microsoft.com/office/drawing/2016/5/11/chartex" xmlns:cx6="http://schemas.microsoft.com/office/drawing/2016/5/12/chartex" xmlns:cx7="http://schemas.microsoft.com/office/drawing/2016/5/13/chartex" xmlns:cx8="http://schemas.microsoft.com/office/drawing/2016/5/14/chartex" xmlns:mc="http://schemas.openxmlformats.org/markup-compatibility/2006" xmlns:aink="http://schemas.microsoft.com/office/drawing/2016/ink" xmlns:am3d="http://schemas.microsoft.com/office/drawing/2017/model3d" xmlns:o="urn:schemas-microsoft-com:office:office" xmlns:oel="http://schemas.microsoft.com/office/2019/extlst" xmlns:r="http://schemas.openxmlformats.org/officeDocument/2006/relationships" xmlns:m="http://schemas.openxmlformats.org/officeDocument/2006/math" xmlns:v="urn:schemas-microsoft-com:vml" xmlns:wp14="http://schemas.microsoft.com/office/word/2010/wordprocessingDrawing" xmlns:wp="http://schemas.openxmlformats.org/drawingml/2006/wordprocessingDrawing" xmlns:w10="urn:schemas-microsoft-com:office:word" xmlns:w="http://schemas.openxmlformats.org/wordprocessingml/2006/main" xmlns:w14="http://schemas.microsoft.com/office/word/2010/wordml" xmlns:w15="http://schemas.microsoft.com/office/word/2012/wordml" xmlns:w16cex="http://schemas.microsoft.com/office/word/2018/wordml/cex" xmlns:w16cid="http://schemas.microsoft.com/office/word/2016/wordml/cid" xmlns:w16="http://schemas.microsoft.com/office/word/2018/wordml" xmlns:w16sdtdh="http://schemas.microsoft.com/office/word/2020/wordml/sdtdatahash" xmlns:w16se="http://schemas.microsoft.com/office/word/2015/wordml/symex" xmlns:wpg="http://schemas.microsoft.com/office/word/2010/wordprocessingGroup" xmlns:wpi="http://schemas.microsoft.com/office/word/2010/wordprocessingInk" xmlns:wne="http://schemas.microsoft.com/office/word/2006/wordml" xmlns:wps="http://schemas.microsoft.com/office/word/2010/wordprocessingShape" mc:Ignorable="w14 w15 w16se w16cid w16 w16cex w16sdtdh wp14">
   <w:p>
     <w:pPr>
       <w:pStyle w:val="Footer"/>
@@ -5968,7 +6213,7 @@
 </file>
 
 <file path=word/footnotes.xml><?xml version="1.0" encoding="utf-8"?>
-<w:footnotes xmlns:wpc="http://schemas.microsoft.com/office/word/2010/wordprocessingCanvas" xmlns:cx="http://schemas.microsoft.com/office/drawing/2014/chartex" xmlns:cx1="http://schemas.microsoft.com/office/drawing/2015/9/8/chartex" xmlns:cx2="http://schemas.microsoft.com/office/drawing/2015/10/21/chartex" xmlns:cx3="http://schemas.microsoft.com/office/drawing/2016/5/9/chartex" xmlns:cx4="http://schemas.microsoft.com/office/drawing/2016/5/10/chartex" xmlns:cx5="http://schemas.microsoft.com/office/drawing/2016/5/11/chartex" xmlns:cx6="http://schemas.microsoft.com/office/drawing/2016/5/12/chartex" xmlns:cx7="http://schemas.microsoft.com/office/drawing/2016/5/13/chartex" xmlns:cx8="http://schemas.microsoft.com/office/drawing/2016/5/14/chartex" xmlns:mc="http://schemas.openxmlformats.org/markup-compatibility/2006" xmlns:aink="http://schemas.microsoft.com/office/drawing/2016/ink" xmlns:am3d="http://schemas.microsoft.com/office/drawing/2017/model3d" xmlns:o="urn:schemas-microsoft-com:office:office" xmlns:r="http://schemas.openxmlformats.org/officeDocument/2006/relationships" xmlns:m="http://schemas.openxmlformats.org/officeDocument/2006/math" xmlns:v="urn:schemas-microsoft-com:vml" xmlns:wp14="http://schemas.microsoft.com/office/word/2010/wordprocessingDrawing" xmlns:wp="http://schemas.openxmlformats.org/drawingml/2006/wordprocessingDrawing" xmlns:w10="urn:schemas-microsoft-com:office:word" xmlns:w="http://schemas.openxmlformats.org/wordprocessingml/2006/main" xmlns:w14="http://schemas.microsoft.com/office/word/2010/wordml" xmlns:w15="http://schemas.microsoft.com/office/word/2012/wordml" xmlns:w16cex="http://schemas.microsoft.com/office/word/2018/wordml/cex" xmlns:w16cid="http://schemas.microsoft.com/office/word/2016/wordml/cid" xmlns:w16="http://schemas.microsoft.com/office/word/2018/wordml" xmlns:w16sdtdh="http://schemas.microsoft.com/office/word/2020/wordml/sdtdatahash" xmlns:w16se="http://schemas.microsoft.com/office/word/2015/wordml/symex" xmlns:wpg="http://schemas.microsoft.com/office/word/2010/wordprocessingGroup" xmlns:wpi="http://schemas.microsoft.com/office/word/2010/wordprocessingInk" xmlns:wne="http://schemas.microsoft.com/office/word/2006/wordml" xmlns:wps="http://schemas.microsoft.com/office/word/2010/wordprocessingShape" mc:Ignorable="w14 w15 w16se w16cid w16 w16cex w16sdtdh wp14">
+<w:footnotes xmlns:wpc="http://schemas.microsoft.com/office/word/2010/wordprocessingCanvas" xmlns:cx="http://schemas.microsoft.com/office/drawing/2014/chartex" xmlns:cx1="http://schemas.microsoft.com/office/drawing/2015/9/8/chartex" xmlns:cx2="http://schemas.microsoft.com/office/drawing/2015/10/21/chartex" xmlns:cx3="http://schemas.microsoft.com/office/drawing/2016/5/9/chartex" xmlns:cx4="http://schemas.microsoft.com/office/drawing/2016/5/10/chartex" xmlns:cx5="http://schemas.microsoft.com/office/drawing/2016/5/11/chartex" xmlns:cx6="http://schemas.microsoft.com/office/drawing/2016/5/12/chartex" xmlns:cx7="http://schemas.microsoft.com/office/drawing/2016/5/13/chartex" xmlns:cx8="http://schemas.microsoft.com/office/drawing/2016/5/14/chartex" xmlns:mc="http://schemas.openxmlformats.org/markup-compatibility/2006" xmlns:aink="http://schemas.microsoft.com/office/drawing/2016/ink" xmlns:am3d="http://schemas.microsoft.com/office/drawing/2017/model3d" xmlns:o="urn:schemas-microsoft-com:office:office" xmlns:oel="http://schemas.microsoft.com/office/2019/extlst" xmlns:r="http://schemas.openxmlformats.org/officeDocument/2006/relationships" xmlns:m="http://schemas.openxmlformats.org/officeDocument/2006/math" xmlns:v="urn:schemas-microsoft-com:vml" xmlns:wp14="http://schemas.microsoft.com/office/word/2010/wordprocessingDrawing" xmlns:wp="http://schemas.openxmlformats.org/drawingml/2006/wordprocessingDrawing" xmlns:w10="urn:schemas-microsoft-com:office:word" xmlns:w="http://schemas.openxmlformats.org/wordprocessingml/2006/main" xmlns:w14="http://schemas.microsoft.com/office/word/2010/wordml" xmlns:w15="http://schemas.microsoft.com/office/word/2012/wordml" xmlns:w16cex="http://schemas.microsoft.com/office/word/2018/wordml/cex" xmlns:w16cid="http://schemas.microsoft.com/office/word/2016/wordml/cid" xmlns:w16="http://schemas.microsoft.com/office/word/2018/wordml" xmlns:w16sdtdh="http://schemas.microsoft.com/office/word/2020/wordml/sdtdatahash" xmlns:w16se="http://schemas.microsoft.com/office/word/2015/wordml/symex" xmlns:wpg="http://schemas.microsoft.com/office/word/2010/wordprocessingGroup" xmlns:wpi="http://schemas.microsoft.com/office/word/2010/wordprocessingInk" xmlns:wne="http://schemas.microsoft.com/office/word/2006/wordml" xmlns:wps="http://schemas.microsoft.com/office/word/2010/wordprocessingShape" mc:Ignorable="w14 w15 w16se w16cid w16 w16cex w16sdtdh wp14">
   <w:footnote w:type="separator" w:id="-1">
     <w:p>
       <w:r>
@@ -5987,7 +6232,7 @@
 </file>
 
 <file path=word/header1.xml><?xml version="1.0" encoding="utf-8"?>
-<w:hdr xmlns:wpc="http://schemas.microsoft.com/office/word/2010/wordprocessingCanvas" xmlns:cx="http://schemas.microsoft.com/office/drawing/2014/chartex" xmlns:cx1="http://schemas.microsoft.com/office/drawing/2015/9/8/chartex" xmlns:cx2="http://schemas.microsoft.com/office/drawing/2015/10/21/chartex" xmlns:cx3="http://schemas.microsoft.com/office/drawing/2016/5/9/chartex" xmlns:cx4="http://schemas.microsoft.com/office/drawing/2016/5/10/chartex" xmlns:cx5="http://schemas.microsoft.com/office/drawing/2016/5/11/chartex" xmlns:cx6="http://schemas.microsoft.com/office/drawing/2016/5/12/chartex" xmlns:cx7="http://schemas.microsoft.com/office/drawing/2016/5/13/chartex" xmlns:cx8="http://schemas.microsoft.com/office/drawing/2016/5/14/chartex" xmlns:mc="http://schemas.openxmlformats.org/markup-compatibility/2006" xmlns:aink="http://schemas.microsoft.com/office/drawing/2016/ink" xmlns:am3d="http://schemas.microsoft.com/office/drawing/2017/model3d" xmlns:o="urn:schemas-microsoft-com:office:office" xmlns:r="http://schemas.openxmlformats.org/officeDocument/2006/relationships" xmlns:m="http://schemas.openxmlformats.org/officeDocument/2006/math" xmlns:v="urn:schemas-microsoft-com:vml" xmlns:wp14="http://schemas.microsoft.com/office/word/2010/wordprocessingDrawing" xmlns:wp="http://schemas.openxmlformats.org/drawingml/2006/wordprocessingDrawing" xmlns:w10="urn:schemas-microsoft-com:office:word" xmlns:w="http://schemas.openxmlformats.org/wordprocessingml/2006/main" xmlns:w14="http://schemas.microsoft.com/office/word/2010/wordml" xmlns:w15="http://schemas.microsoft.com/office/word/2012/wordml" xmlns:w16cex="http://schemas.microsoft.com/office/word/2018/wordml/cex" xmlns:w16cid="http://schemas.microsoft.com/office/word/2016/wordml/cid" xmlns:w16="http://schemas.microsoft.com/office/word/2018/wordml" xmlns:w16sdtdh="http://schemas.microsoft.com/office/word/2020/wordml/sdtdatahash" xmlns:w16se="http://schemas.microsoft.com/office/word/2015/wordml/symex" xmlns:wpg="http://schemas.microsoft.com/office/word/2010/wordprocessingGroup" xmlns:wpi="http://schemas.microsoft.com/office/word/2010/wordprocessingInk" xmlns:wne="http://schemas.microsoft.com/office/word/2006/wordml" xmlns:wps="http://schemas.microsoft.com/office/word/2010/wordprocessingShape" mc:Ignorable="w14 w15 w16se w16cid w16 w16cex w16sdtdh wp14">
+<w:hdr xmlns:wpc="http://schemas.microsoft.com/office/word/2010/wordprocessingCanvas" xmlns:cx="http://schemas.microsoft.com/office/drawing/2014/chartex" xmlns:cx1="http://schemas.microsoft.com/office/drawing/2015/9/8/chartex" xmlns:cx2="http://schemas.microsoft.com/office/drawing/2015/10/21/chartex" xmlns:cx3="http://schemas.microsoft.com/office/drawing/2016/5/9/chartex" xmlns:cx4="http://schemas.microsoft.com/office/drawing/2016/5/10/chartex" xmlns:cx5="http://schemas.microsoft.com/office/drawing/2016/5/11/chartex" xmlns:cx6="http://schemas.microsoft.com/office/drawing/2016/5/12/chartex" xmlns:cx7="http://schemas.microsoft.com/office/drawing/2016/5/13/chartex" xmlns:cx8="http://schemas.microsoft.com/office/drawing/2016/5/14/chartex" xmlns:mc="http://schemas.openxmlformats.org/markup-compatibility/2006" xmlns:aink="http://schemas.microsoft.com/office/drawing/2016/ink" xmlns:am3d="http://schemas.microsoft.com/office/drawing/2017/model3d" xmlns:o="urn:schemas-microsoft-com:office:office" xmlns:oel="http://schemas.microsoft.com/office/2019/extlst" xmlns:r="http://schemas.openxmlformats.org/officeDocument/2006/relationships" xmlns:m="http://schemas.openxmlformats.org/officeDocument/2006/math" xmlns:v="urn:schemas-microsoft-com:vml" xmlns:wp14="http://schemas.microsoft.com/office/word/2010/wordprocessingDrawing" xmlns:wp="http://schemas.openxmlformats.org/drawingml/2006/wordprocessingDrawing" xmlns:w10="urn:schemas-microsoft-com:office:word" xmlns:w="http://schemas.openxmlformats.org/wordprocessingml/2006/main" xmlns:w14="http://schemas.microsoft.com/office/word/2010/wordml" xmlns:w15="http://schemas.microsoft.com/office/word/2012/wordml" xmlns:w16cex="http://schemas.microsoft.com/office/word/2018/wordml/cex" xmlns:w16cid="http://schemas.microsoft.com/office/word/2016/wordml/cid" xmlns:w16="http://schemas.microsoft.com/office/word/2018/wordml" xmlns:w16sdtdh="http://schemas.microsoft.com/office/word/2020/wordml/sdtdatahash" xmlns:w16se="http://schemas.microsoft.com/office/word/2015/wordml/symex" xmlns:wpg="http://schemas.microsoft.com/office/word/2010/wordprocessingGroup" xmlns:wpi="http://schemas.microsoft.com/office/word/2010/wordprocessingInk" xmlns:wne="http://schemas.microsoft.com/office/word/2006/wordml" xmlns:wps="http://schemas.microsoft.com/office/word/2010/wordprocessingShape" mc:Ignorable="w14 w15 w16se w16cid w16 w16cex w16sdtdh wp14">
   <w:p>
     <w:pPr>
       <w:pStyle w:val="Header"/>
@@ -6026,7 +6271,7 @@
 </file>
 
 <file path=word/numbering.xml><?xml version="1.0" encoding="utf-8"?>
-<w:numbering xmlns:wpc="http://schemas.microsoft.com/office/word/2010/wordprocessingCanvas" xmlns:cx="http://schemas.microsoft.com/office/drawing/2014/chartex" xmlns:cx1="http://schemas.microsoft.com/office/drawing/2015/9/8/chartex" xmlns:cx2="http://schemas.microsoft.com/office/drawing/2015/10/21/chartex" xmlns:cx3="http://schemas.microsoft.com/office/drawing/2016/5/9/chartex" xmlns:cx4="http://schemas.microsoft.com/office/drawing/2016/5/10/chartex" xmlns:cx5="http://schemas.microsoft.com/office/drawing/2016/5/11/chartex" xmlns:cx6="http://schemas.microsoft.com/office/drawing/2016/5/12/chartex" xmlns:cx7="http://schemas.microsoft.com/office/drawing/2016/5/13/chartex" xmlns:cx8="http://schemas.microsoft.com/office/drawing/2016/5/14/chartex" xmlns:mc="http://schemas.openxmlformats.org/markup-compatibility/2006" xmlns:aink="http://schemas.microsoft.com/office/drawing/2016/ink" xmlns:am3d="http://schemas.microsoft.com/office/drawing/2017/model3d" xmlns:o="urn:schemas-microsoft-com:office:office" xmlns:r="http://schemas.openxmlformats.org/officeDocument/2006/relationships" xmlns:m="http://schemas.openxmlformats.org/officeDocument/2006/math" xmlns:v="urn:schemas-microsoft-com:vml" xmlns:wp14="http://schemas.microsoft.com/office/word/2010/wordprocessingDrawing" xmlns:wp="http://schemas.openxmlformats.org/drawingml/2006/wordprocessingDrawing" xmlns:w10="urn:schemas-microsoft-com:office:word" xmlns:w="http://schemas.openxmlformats.org/wordprocessingml/2006/main" xmlns:w14="http://schemas.microsoft.com/office/word/2010/wordml" xmlns:w15="http://schemas.microsoft.com/office/word/2012/wordml" xmlns:w16cex="http://schemas.microsoft.com/office/word/2018/wordml/cex" xmlns:w16cid="http://schemas.microsoft.com/office/word/2016/wordml/cid" xmlns:w16="http://schemas.microsoft.com/office/word/2018/wordml" xmlns:w16sdtdh="http://schemas.microsoft.com/office/word/2020/wordml/sdtdatahash" xmlns:w16se="http://schemas.microsoft.com/office/word/2015/wordml/symex" xmlns:wpg="http://schemas.microsoft.com/office/word/2010/wordprocessingGroup" xmlns:wpi="http://schemas.microsoft.com/office/word/2010/wordprocessingInk" xmlns:wne="http://schemas.microsoft.com/office/word/2006/wordml" xmlns:wps="http://schemas.microsoft.com/office/word/2010/wordprocessingShape" mc:Ignorable="w14 w15 w16se w16cid w16 w16cex w16sdtdh wp14">
+<w:numbering xmlns:wpc="http://schemas.microsoft.com/office/word/2010/wordprocessingCanvas" xmlns:cx="http://schemas.microsoft.com/office/drawing/2014/chartex" xmlns:cx1="http://schemas.microsoft.com/office/drawing/2015/9/8/chartex" xmlns:cx2="http://schemas.microsoft.com/office/drawing/2015/10/21/chartex" xmlns:cx3="http://schemas.microsoft.com/office/drawing/2016/5/9/chartex" xmlns:cx4="http://schemas.microsoft.com/office/drawing/2016/5/10/chartex" xmlns:cx5="http://schemas.microsoft.com/office/drawing/2016/5/11/chartex" xmlns:cx6="http://schemas.microsoft.com/office/drawing/2016/5/12/chartex" xmlns:cx7="http://schemas.microsoft.com/office/drawing/2016/5/13/chartex" xmlns:cx8="http://schemas.microsoft.com/office/drawing/2016/5/14/chartex" xmlns:mc="http://schemas.openxmlformats.org/markup-compatibility/2006" xmlns:aink="http://schemas.microsoft.com/office/drawing/2016/ink" xmlns:am3d="http://schemas.microsoft.com/office/drawing/2017/model3d" xmlns:o="urn:schemas-microsoft-com:office:office" xmlns:oel="http://schemas.microsoft.com/office/2019/extlst" xmlns:r="http://schemas.openxmlformats.org/officeDocument/2006/relationships" xmlns:m="http://schemas.openxmlformats.org/officeDocument/2006/math" xmlns:v="urn:schemas-microsoft-com:vml" xmlns:wp14="http://schemas.microsoft.com/office/word/2010/wordprocessingDrawing" xmlns:wp="http://schemas.openxmlformats.org/drawingml/2006/wordprocessingDrawing" xmlns:w10="urn:schemas-microsoft-com:office:word" xmlns:w="http://schemas.openxmlformats.org/wordprocessingml/2006/main" xmlns:w14="http://schemas.microsoft.com/office/word/2010/wordml" xmlns:w15="http://schemas.microsoft.com/office/word/2012/wordml" xmlns:w16cex="http://schemas.microsoft.com/office/word/2018/wordml/cex" xmlns:w16cid="http://schemas.microsoft.com/office/word/2016/wordml/cid" xmlns:w16="http://schemas.microsoft.com/office/word/2018/wordml" xmlns:w16sdtdh="http://schemas.microsoft.com/office/word/2020/wordml/sdtdatahash" xmlns:w16se="http://schemas.microsoft.com/office/word/2015/wordml/symex" xmlns:wpg="http://schemas.microsoft.com/office/word/2010/wordprocessingGroup" xmlns:wpi="http://schemas.microsoft.com/office/word/2010/wordprocessingInk" xmlns:wne="http://schemas.microsoft.com/office/word/2006/wordml" xmlns:wps="http://schemas.microsoft.com/office/word/2010/wordprocessingShape" mc:Ignorable="w14 w15 w16se w16cid w16 w16cex w16sdtdh wp14">
   <w:abstractNum w:abstractNumId="0" w15:restartNumberingAfterBreak="0">
     <w:nsid w:val="001676EA"/>
     <w:multiLevelType w:val="hybridMultilevel"/>

</xml_diff>